<commit_message>
Added README.md and updated meeting details
</commit_message>
<xml_diff>
--- a/Notes/Progress & tracking/Meetings - notes.docx
+++ b/Notes/Progress & tracking/Meetings - notes.docx
@@ -12,8 +12,6 @@
       <w:r>
         <w:t>notes</w:t>
       </w:r>
-      <w:bookmarkStart w:id="0" w:name="_GoBack"/>
-      <w:bookmarkEnd w:id="0"/>
     </w:p>
     <w:p/>
     <w:p>
@@ -87,7 +85,98 @@
         <w:t>Meeting 2 – 02-March</w:t>
       </w:r>
     </w:p>
+    <w:p>
+      <w:pPr>
+        <w:pStyle w:val="ListParagraph"/>
+        <w:numPr>
+          <w:ilvl w:val="0"/>
+          <w:numId w:val="2"/>
+        </w:numPr>
+      </w:pPr>
+      <w:r>
+        <w:t>First meeting with TA</w:t>
+      </w:r>
+    </w:p>
+    <w:p>
+      <w:pPr>
+        <w:pStyle w:val="ListParagraph"/>
+        <w:numPr>
+          <w:ilvl w:val="0"/>
+          <w:numId w:val="2"/>
+        </w:numPr>
+      </w:pPr>
+      <w:r>
+        <w:t>Scheduled future meetings</w:t>
+      </w:r>
+    </w:p>
+    <w:p>
+      <w:pPr>
+        <w:pStyle w:val="ListParagraph"/>
+        <w:numPr>
+          <w:ilvl w:val="0"/>
+          <w:numId w:val="2"/>
+        </w:numPr>
+      </w:pPr>
+      <w:r>
+        <w:t>Discussed current progress</w:t>
+      </w:r>
+    </w:p>
+    <w:p>
+      <w:pPr>
+        <w:pStyle w:val="ListParagraph"/>
+        <w:numPr>
+          <w:ilvl w:val="0"/>
+          <w:numId w:val="2"/>
+        </w:numPr>
+      </w:pPr>
+      <w:r>
+        <w:t>Discussed how some implementation</w:t>
+      </w:r>
+      <w:r>
+        <w:t xml:space="preserve"> details</w:t>
+      </w:r>
+    </w:p>
     <w:p/>
+    <w:p>
+      <w:pPr>
+        <w:pStyle w:val="Heading1"/>
+      </w:pPr>
+      <w:r>
+        <w:t>Meeting 2 – 05</w:t>
+      </w:r>
+      <w:r>
+        <w:t>-March</w:t>
+      </w:r>
+    </w:p>
+    <w:p>
+      <w:pPr>
+        <w:pStyle w:val="ListParagraph"/>
+        <w:numPr>
+          <w:ilvl w:val="0"/>
+          <w:numId w:val="2"/>
+        </w:numPr>
+      </w:pPr>
+      <w:r>
+        <w:t>Discussed program(s) and package structure</w:t>
+      </w:r>
+    </w:p>
+    <w:p>
+      <w:pPr>
+        <w:pStyle w:val="ListParagraph"/>
+        <w:numPr>
+          <w:ilvl w:val="0"/>
+          <w:numId w:val="2"/>
+        </w:numPr>
+      </w:pPr>
+      <w:r>
+        <w:t>Recorded expected inputs an</w:t>
+      </w:r>
+      <w:bookmarkStart w:id="0" w:name="_GoBack"/>
+      <w:bookmarkEnd w:id="0"/>
+      <w:r>
+        <w:t>d outputs for all classes/subsystem</w:t>
+      </w:r>
+    </w:p>
     <w:sectPr>
       <w:pgSz w:w="11906" w:h="16838"/>
       <w:pgMar w:top="1440" w:right="1440" w:bottom="1440" w:left="1440" w:header="708" w:footer="708" w:gutter="0"/>
@@ -101,6 +190,119 @@
 <file path=word/numbering.xml><?xml version="1.0" encoding="utf-8"?>
 <w:numbering xmlns:wpc="http://schemas.microsoft.com/office/word/2010/wordprocessingCanvas" xmlns:cx="http://schemas.microsoft.com/office/drawing/2014/chartex" xmlns:cx1="http://schemas.microsoft.com/office/drawing/2015/9/8/chartex" xmlns:cx2="http://schemas.microsoft.com/office/drawing/2015/10/21/chartex" xmlns:cx3="http://schemas.microsoft.com/office/drawing/2016/5/9/chartex" xmlns:cx4="http://schemas.microsoft.com/office/drawing/2016/5/10/chartex" xmlns:cx5="http://schemas.microsoft.com/office/drawing/2016/5/11/chartex" xmlns:cx6="http://schemas.microsoft.com/office/drawing/2016/5/12/chartex" xmlns:cx7="http://schemas.microsoft.com/office/drawing/2016/5/13/chartex" xmlns:cx8="http://schemas.microsoft.com/office/drawing/2016/5/14/chartex" xmlns:mc="http://schemas.openxmlformats.org/markup-compatibility/2006" xmlns:aink="http://schemas.microsoft.com/office/drawing/2016/ink" xmlns:am3d="http://schemas.microsoft.com/office/drawing/2017/model3d" xmlns:o="urn:schemas-microsoft-com:office:office" xmlns:r="http://schemas.openxmlformats.org/officeDocument/2006/relationships" xmlns:m="http://schemas.openxmlformats.org/officeDocument/2006/math" xmlns:v="urn:schemas-microsoft-com:vml" xmlns:wp14="http://schemas.microsoft.com/office/word/2010/wordprocessingDrawing" xmlns:wp="http://schemas.openxmlformats.org/drawingml/2006/wordprocessingDrawing" xmlns:w10="urn:schemas-microsoft-com:office:word" xmlns:w="http://schemas.openxmlformats.org/wordprocessingml/2006/main" xmlns:w14="http://schemas.microsoft.com/office/word/2010/wordml" xmlns:w15="http://schemas.microsoft.com/office/word/2012/wordml" xmlns:w16cid="http://schemas.microsoft.com/office/word/2016/wordml/cid" xmlns:w16se="http://schemas.microsoft.com/office/word/2015/wordml/symex" xmlns:wpg="http://schemas.microsoft.com/office/word/2010/wordprocessingGroup" xmlns:wpi="http://schemas.microsoft.com/office/word/2010/wordprocessingInk" xmlns:wne="http://schemas.microsoft.com/office/word/2006/wordml" xmlns:wps="http://schemas.microsoft.com/office/word/2010/wordprocessingShape" mc:Ignorable="w14 w15 w16se w16cid wp14">
   <w:abstractNum w:abstractNumId="0" w15:restartNumberingAfterBreak="0">
+    <w:nsid w:val="177B71FE"/>
+    <w:multiLevelType w:val="hybridMultilevel"/>
+    <w:tmpl w:val="C3C05670"/>
+    <w:lvl w:ilvl="0" w:tplc="08090001">
+      <w:start w:val="1"/>
+      <w:numFmt w:val="bullet"/>
+      <w:lvlText w:val=""/>
+      <w:lvlJc w:val="left"/>
+      <w:pPr>
+        <w:ind w:left="720" w:hanging="360"/>
+      </w:pPr>
+      <w:rPr>
+        <w:rFonts w:ascii="Symbol" w:hAnsi="Symbol" w:hint="default"/>
+      </w:rPr>
+    </w:lvl>
+    <w:lvl w:ilvl="1" w:tplc="08090003" w:tentative="1">
+      <w:start w:val="1"/>
+      <w:numFmt w:val="bullet"/>
+      <w:lvlText w:val="o"/>
+      <w:lvlJc w:val="left"/>
+      <w:pPr>
+        <w:ind w:left="1440" w:hanging="360"/>
+      </w:pPr>
+      <w:rPr>
+        <w:rFonts w:ascii="Courier New" w:hAnsi="Courier New" w:cs="Courier New" w:hint="default"/>
+      </w:rPr>
+    </w:lvl>
+    <w:lvl w:ilvl="2" w:tplc="08090005" w:tentative="1">
+      <w:start w:val="1"/>
+      <w:numFmt w:val="bullet"/>
+      <w:lvlText w:val=""/>
+      <w:lvlJc w:val="left"/>
+      <w:pPr>
+        <w:ind w:left="2160" w:hanging="360"/>
+      </w:pPr>
+      <w:rPr>
+        <w:rFonts w:ascii="Wingdings" w:hAnsi="Wingdings" w:hint="default"/>
+      </w:rPr>
+    </w:lvl>
+    <w:lvl w:ilvl="3" w:tplc="08090001" w:tentative="1">
+      <w:start w:val="1"/>
+      <w:numFmt w:val="bullet"/>
+      <w:lvlText w:val=""/>
+      <w:lvlJc w:val="left"/>
+      <w:pPr>
+        <w:ind w:left="2880" w:hanging="360"/>
+      </w:pPr>
+      <w:rPr>
+        <w:rFonts w:ascii="Symbol" w:hAnsi="Symbol" w:hint="default"/>
+      </w:rPr>
+    </w:lvl>
+    <w:lvl w:ilvl="4" w:tplc="08090003" w:tentative="1">
+      <w:start w:val="1"/>
+      <w:numFmt w:val="bullet"/>
+      <w:lvlText w:val="o"/>
+      <w:lvlJc w:val="left"/>
+      <w:pPr>
+        <w:ind w:left="3600" w:hanging="360"/>
+      </w:pPr>
+      <w:rPr>
+        <w:rFonts w:ascii="Courier New" w:hAnsi="Courier New" w:cs="Courier New" w:hint="default"/>
+      </w:rPr>
+    </w:lvl>
+    <w:lvl w:ilvl="5" w:tplc="08090005" w:tentative="1">
+      <w:start w:val="1"/>
+      <w:numFmt w:val="bullet"/>
+      <w:lvlText w:val=""/>
+      <w:lvlJc w:val="left"/>
+      <w:pPr>
+        <w:ind w:left="4320" w:hanging="360"/>
+      </w:pPr>
+      <w:rPr>
+        <w:rFonts w:ascii="Wingdings" w:hAnsi="Wingdings" w:hint="default"/>
+      </w:rPr>
+    </w:lvl>
+    <w:lvl w:ilvl="6" w:tplc="08090001" w:tentative="1">
+      <w:start w:val="1"/>
+      <w:numFmt w:val="bullet"/>
+      <w:lvlText w:val=""/>
+      <w:lvlJc w:val="left"/>
+      <w:pPr>
+        <w:ind w:left="5040" w:hanging="360"/>
+      </w:pPr>
+      <w:rPr>
+        <w:rFonts w:ascii="Symbol" w:hAnsi="Symbol" w:hint="default"/>
+      </w:rPr>
+    </w:lvl>
+    <w:lvl w:ilvl="7" w:tplc="08090003" w:tentative="1">
+      <w:start w:val="1"/>
+      <w:numFmt w:val="bullet"/>
+      <w:lvlText w:val="o"/>
+      <w:lvlJc w:val="left"/>
+      <w:pPr>
+        <w:ind w:left="5760" w:hanging="360"/>
+      </w:pPr>
+      <w:rPr>
+        <w:rFonts w:ascii="Courier New" w:hAnsi="Courier New" w:cs="Courier New" w:hint="default"/>
+      </w:rPr>
+    </w:lvl>
+    <w:lvl w:ilvl="8" w:tplc="08090005" w:tentative="1">
+      <w:start w:val="1"/>
+      <w:numFmt w:val="bullet"/>
+      <w:lvlText w:val=""/>
+      <w:lvlJc w:val="left"/>
+      <w:pPr>
+        <w:ind w:left="6480" w:hanging="360"/>
+      </w:pPr>
+      <w:rPr>
+        <w:rFonts w:ascii="Wingdings" w:hAnsi="Wingdings" w:hint="default"/>
+      </w:rPr>
+    </w:lvl>
+  </w:abstractNum>
+  <w:abstractNum w:abstractNumId="1" w15:restartNumberingAfterBreak="0">
     <w:nsid w:val="76FF732D"/>
     <w:multiLevelType w:val="hybridMultilevel"/>
     <w:tmpl w:val="95708488"/>
@@ -214,6 +416,9 @@
     </w:lvl>
   </w:abstractNum>
   <w:num w:numId="1">
+    <w:abstractNumId w:val="1"/>
+  </w:num>
+  <w:num w:numId="2">
     <w:abstractNumId w:val="0"/>
   </w:num>
 </w:numbering>

</xml_diff>

<commit_message>
Updated progress and tracking documents
</commit_message>
<xml_diff>
--- a/Notes/Progress & tracking/Meetings - notes.docx
+++ b/Notes/Progress & tracking/Meetings - notes.docx
@@ -142,7 +142,13 @@
         <w:pStyle w:val="Heading1"/>
       </w:pPr>
       <w:r>
-        <w:t>Meeting 2 – 05-March</w:t>
+        <w:t xml:space="preserve">Meeting </w:t>
+      </w:r>
+      <w:r>
+        <w:t>3</w:t>
+      </w:r>
+      <w:r>
+        <w:t xml:space="preserve"> – 05-March</w:t>
       </w:r>
     </w:p>
     <w:p>
@@ -175,7 +181,146 @@
         <w:pStyle w:val="Heading1"/>
       </w:pPr>
       <w:r>
-        <w:t>Meeting 2 – 07</w:t>
+        <w:t xml:space="preserve">Meeting </w:t>
+      </w:r>
+      <w:r>
+        <w:t>4</w:t>
+      </w:r>
+      <w:r>
+        <w:t xml:space="preserve"> – 07-March</w:t>
+      </w:r>
+    </w:p>
+    <w:p>
+      <w:pPr>
+        <w:pStyle w:val="ListParagraph"/>
+        <w:numPr>
+          <w:ilvl w:val="0"/>
+          <w:numId w:val="2"/>
+        </w:numPr>
+      </w:pPr>
+      <w:r>
+        <w:t>Finalised program structure</w:t>
+      </w:r>
+    </w:p>
+    <w:p>
+      <w:pPr>
+        <w:pStyle w:val="ListParagraph"/>
+        <w:numPr>
+          <w:ilvl w:val="0"/>
+          <w:numId w:val="2"/>
+        </w:numPr>
+      </w:pPr>
+      <w:r>
+        <w:t>Began project development</w:t>
+      </w:r>
+    </w:p>
+    <w:p/>
+    <w:p>
+      <w:pPr>
+        <w:pStyle w:val="Heading1"/>
+      </w:pPr>
+      <w:r>
+        <w:t xml:space="preserve">Meeting </w:t>
+      </w:r>
+      <w:r>
+        <w:t>5</w:t>
+      </w:r>
+      <w:r>
+        <w:t xml:space="preserve"> – 08-March</w:t>
+      </w:r>
+    </w:p>
+    <w:p>
+      <w:pPr>
+        <w:pStyle w:val="ListParagraph"/>
+        <w:numPr>
+          <w:ilvl w:val="0"/>
+          <w:numId w:val="2"/>
+        </w:numPr>
+      </w:pPr>
+      <w:r>
+        <w:t>Second meeting with TA</w:t>
+      </w:r>
+    </w:p>
+    <w:p>
+      <w:pPr>
+        <w:pStyle w:val="ListParagraph"/>
+        <w:numPr>
+          <w:ilvl w:val="0"/>
+          <w:numId w:val="2"/>
+        </w:numPr>
+      </w:pPr>
+      <w:r>
+        <w:t>Formally discussed targets for intermediate submission</w:t>
+      </w:r>
+    </w:p>
+    <w:p>
+      <w:pPr>
+        <w:pStyle w:val="ListParagraph"/>
+        <w:numPr>
+          <w:ilvl w:val="0"/>
+          <w:numId w:val="2"/>
+        </w:numPr>
+      </w:pPr>
+      <w:r>
+        <w:t>Each sub-group discussed current progress with sub-system</w:t>
+      </w:r>
+    </w:p>
+    <w:p/>
+    <w:p>
+      <w:pPr>
+        <w:pStyle w:val="Heading1"/>
+      </w:pPr>
+      <w:r>
+        <w:t xml:space="preserve">Meeting </w:t>
+      </w:r>
+      <w:r>
+        <w:t>6</w:t>
+      </w:r>
+      <w:r>
+        <w:t xml:space="preserve"> – 12-March</w:t>
+      </w:r>
+    </w:p>
+    <w:p>
+      <w:pPr>
+        <w:pStyle w:val="ListParagraph"/>
+        <w:numPr>
+          <w:ilvl w:val="0"/>
+          <w:numId w:val="2"/>
+        </w:numPr>
+      </w:pPr>
+      <w:r>
+        <w:t>Discussed and integrated various sub-systems</w:t>
+      </w:r>
+    </w:p>
+    <w:p>
+      <w:pPr>
+        <w:pStyle w:val="ListParagraph"/>
+        <w:numPr>
+          <w:ilvl w:val="0"/>
+          <w:numId w:val="2"/>
+        </w:numPr>
+      </w:pPr>
+      <w:r>
+        <w:t>Finalised intermediate submission details</w:t>
+      </w:r>
+    </w:p>
+    <w:p/>
+    <w:p>
+      <w:pPr>
+        <w:pStyle w:val="Heading1"/>
+      </w:pPr>
+      <w:r>
+        <w:lastRenderedPageBreak/>
+        <w:t xml:space="preserve">Meeting </w:t>
+      </w:r>
+      <w:r>
+        <w:t>7</w:t>
+      </w:r>
+      <w:r>
+        <w:t xml:space="preserve"> – 1</w:t>
+      </w:r>
+      <w:r>
+        <w:t>3</w:t>
       </w:r>
       <w:r>
         <w:t>-March</w:t>
@@ -190,105 +335,84 @@
         </w:numPr>
       </w:pPr>
       <w:r>
-        <w:t>Finalised program structure</w:t>
-      </w:r>
-    </w:p>
-    <w:p>
-      <w:pPr>
-        <w:pStyle w:val="ListParagraph"/>
-        <w:numPr>
-          <w:ilvl w:val="0"/>
-          <w:numId w:val="2"/>
-        </w:numPr>
-      </w:pPr>
-      <w:r>
-        <w:t>Began project development</w:t>
+        <w:t>Discussed how the intermediate assignment went</w:t>
+      </w:r>
+    </w:p>
+    <w:p>
+      <w:pPr>
+        <w:pStyle w:val="ListParagraph"/>
+        <w:numPr>
+          <w:ilvl w:val="0"/>
+          <w:numId w:val="2"/>
+        </w:numPr>
+      </w:pPr>
+      <w:r>
+        <w:t>Re-aligned job assigner and job selector to matching assignment spec</w:t>
+      </w:r>
+    </w:p>
+    <w:p>
+      <w:pPr>
+        <w:pStyle w:val="ListParagraph"/>
+        <w:numPr>
+          <w:ilvl w:val="0"/>
+          <w:numId w:val="2"/>
+        </w:numPr>
+      </w:pPr>
+      <w:r>
+        <w:t>Discussed what still needs to be implemented</w:t>
+      </w:r>
+    </w:p>
+    <w:p/>
+    <w:p>
+      <w:pPr>
+        <w:pStyle w:val="Heading1"/>
+      </w:pPr>
+      <w:r>
+        <w:t xml:space="preserve">Meeting </w:t>
+      </w:r>
+      <w:r>
+        <w:t>8</w:t>
+      </w:r>
+      <w:r>
+        <w:t xml:space="preserve"> – </w:t>
+      </w:r>
+      <w:r>
+        <w:t>15</w:t>
+      </w:r>
+      <w:r>
+        <w:t>-March</w:t>
+      </w:r>
+    </w:p>
+    <w:p>
+      <w:pPr>
+        <w:pStyle w:val="ListParagraph"/>
+        <w:numPr>
+          <w:ilvl w:val="0"/>
+          <w:numId w:val="2"/>
+        </w:numPr>
+      </w:pPr>
+      <w:r>
+        <w:t>Discussed</w:t>
+      </w:r>
+      <w:r>
+        <w:t xml:space="preserve"> possible extensions to improve the system</w:t>
+      </w:r>
+    </w:p>
+    <w:p>
+      <w:pPr>
+        <w:pStyle w:val="ListParagraph"/>
+        <w:numPr>
+          <w:ilvl w:val="0"/>
+          <w:numId w:val="2"/>
+        </w:numPr>
+      </w:pPr>
+      <w:r>
+        <w:t>Discus</w:t>
       </w:r>
       <w:bookmarkStart w:id="0" w:name="_GoBack"/>
       <w:bookmarkEnd w:id="0"/>
-    </w:p>
-    <w:p/>
-    <w:p>
-      <w:pPr>
-        <w:pStyle w:val="Heading1"/>
-      </w:pPr>
-      <w:r>
-        <w:t>Meeting 2 – 08</w:t>
-      </w:r>
-      <w:r>
-        <w:t>-March</w:t>
-      </w:r>
-    </w:p>
-    <w:p>
-      <w:pPr>
-        <w:pStyle w:val="ListParagraph"/>
-        <w:numPr>
-          <w:ilvl w:val="0"/>
-          <w:numId w:val="2"/>
-        </w:numPr>
-      </w:pPr>
-      <w:r>
-        <w:t>Second meeting with TA</w:t>
-      </w:r>
-    </w:p>
-    <w:p>
-      <w:pPr>
-        <w:pStyle w:val="ListParagraph"/>
-        <w:numPr>
-          <w:ilvl w:val="0"/>
-          <w:numId w:val="2"/>
-        </w:numPr>
-      </w:pPr>
-      <w:r>
-        <w:t>Formally discussed targets for intermediate submission</w:t>
-      </w:r>
-    </w:p>
-    <w:p>
-      <w:pPr>
-        <w:pStyle w:val="ListParagraph"/>
-        <w:numPr>
-          <w:ilvl w:val="0"/>
-          <w:numId w:val="2"/>
-        </w:numPr>
-      </w:pPr>
-      <w:r>
-        <w:t>Each sub-group discussed current progress with sub-system</w:t>
-      </w:r>
-    </w:p>
-    <w:p/>
-    <w:p>
-      <w:pPr>
-        <w:pStyle w:val="Heading1"/>
-      </w:pPr>
-      <w:r>
-        <w:t>Meeting 2 – 12</w:t>
-      </w:r>
-      <w:r>
-        <w:t>-March</w:t>
-      </w:r>
-    </w:p>
-    <w:p>
-      <w:pPr>
-        <w:pStyle w:val="ListParagraph"/>
-        <w:numPr>
-          <w:ilvl w:val="0"/>
-          <w:numId w:val="2"/>
-        </w:numPr>
-      </w:pPr>
-      <w:r>
-        <w:t>Discussed and integrated various sub-systems</w:t>
-      </w:r>
-    </w:p>
-    <w:p>
-      <w:pPr>
-        <w:pStyle w:val="ListParagraph"/>
-        <w:numPr>
-          <w:ilvl w:val="0"/>
-          <w:numId w:val="2"/>
-        </w:numPr>
-      </w:pPr>
-      <w:r>
-        <w:t>Finalised intermediate submission details</w:t>
+      <w:r>
+        <w:t>sed deadlines</w:t>
       </w:r>
     </w:p>
     <w:p/>

</xml_diff>

<commit_message>
Revert "Merge branch 'testing' into RoutePlanner"
This reverts commit 60d03ea49ab670087aefb52a920637f67dcad20a, reversing
changes made to 10916feba104872ab4e581f69a1351ab520d264e.
</commit_message>
<xml_diff>
--- a/Notes/Progress & tracking/Meetings - notes.docx
+++ b/Notes/Progress & tracking/Meetings - notes.docx
@@ -12,6 +12,8 @@
       <w:r>
         <w:t>notes</w:t>
       </w:r>
+      <w:bookmarkStart w:id="0" w:name="_GoBack"/>
+      <w:bookmarkEnd w:id="0"/>
     </w:p>
     <w:p/>
     <w:p>
@@ -85,98 +87,7 @@
         <w:t>Meeting 2 – 02-March</w:t>
       </w:r>
     </w:p>
-    <w:p>
-      <w:pPr>
-        <w:pStyle w:val="ListParagraph"/>
-        <w:numPr>
-          <w:ilvl w:val="0"/>
-          <w:numId w:val="2"/>
-        </w:numPr>
-      </w:pPr>
-      <w:r>
-        <w:t>First meeting with TA</w:t>
-      </w:r>
-    </w:p>
-    <w:p>
-      <w:pPr>
-        <w:pStyle w:val="ListParagraph"/>
-        <w:numPr>
-          <w:ilvl w:val="0"/>
-          <w:numId w:val="2"/>
-        </w:numPr>
-      </w:pPr>
-      <w:r>
-        <w:t>Scheduled future meetings</w:t>
-      </w:r>
-    </w:p>
-    <w:p>
-      <w:pPr>
-        <w:pStyle w:val="ListParagraph"/>
-        <w:numPr>
-          <w:ilvl w:val="0"/>
-          <w:numId w:val="2"/>
-        </w:numPr>
-      </w:pPr>
-      <w:r>
-        <w:t>Discussed current progress</w:t>
-      </w:r>
-    </w:p>
-    <w:p>
-      <w:pPr>
-        <w:pStyle w:val="ListParagraph"/>
-        <w:numPr>
-          <w:ilvl w:val="0"/>
-          <w:numId w:val="2"/>
-        </w:numPr>
-      </w:pPr>
-      <w:r>
-        <w:t>Discussed how some implementation</w:t>
-      </w:r>
-      <w:r>
-        <w:t xml:space="preserve"> details</w:t>
-      </w:r>
-    </w:p>
     <w:p/>
-    <w:p>
-      <w:pPr>
-        <w:pStyle w:val="Heading1"/>
-      </w:pPr>
-      <w:r>
-        <w:t>Meeting 2 – 05</w:t>
-      </w:r>
-      <w:r>
-        <w:t>-March</w:t>
-      </w:r>
-    </w:p>
-    <w:p>
-      <w:pPr>
-        <w:pStyle w:val="ListParagraph"/>
-        <w:numPr>
-          <w:ilvl w:val="0"/>
-          <w:numId w:val="2"/>
-        </w:numPr>
-      </w:pPr>
-      <w:r>
-        <w:t>Discussed program(s) and package structure</w:t>
-      </w:r>
-    </w:p>
-    <w:p>
-      <w:pPr>
-        <w:pStyle w:val="ListParagraph"/>
-        <w:numPr>
-          <w:ilvl w:val="0"/>
-          <w:numId w:val="2"/>
-        </w:numPr>
-      </w:pPr>
-      <w:r>
-        <w:t>Recorded expected inputs an</w:t>
-      </w:r>
-      <w:bookmarkStart w:id="0" w:name="_GoBack"/>
-      <w:bookmarkEnd w:id="0"/>
-      <w:r>
-        <w:t>d outputs for all classes/subsystem</w:t>
-      </w:r>
-    </w:p>
     <w:sectPr>
       <w:pgSz w:w="11906" w:h="16838"/>
       <w:pgMar w:top="1440" w:right="1440" w:bottom="1440" w:left="1440" w:header="708" w:footer="708" w:gutter="0"/>
@@ -190,9 +101,9 @@
 <file path=word/numbering.xml><?xml version="1.0" encoding="utf-8"?>
 <w:numbering xmlns:wpc="http://schemas.microsoft.com/office/word/2010/wordprocessingCanvas" xmlns:cx="http://schemas.microsoft.com/office/drawing/2014/chartex" xmlns:cx1="http://schemas.microsoft.com/office/drawing/2015/9/8/chartex" xmlns:cx2="http://schemas.microsoft.com/office/drawing/2015/10/21/chartex" xmlns:cx3="http://schemas.microsoft.com/office/drawing/2016/5/9/chartex" xmlns:cx4="http://schemas.microsoft.com/office/drawing/2016/5/10/chartex" xmlns:cx5="http://schemas.microsoft.com/office/drawing/2016/5/11/chartex" xmlns:cx6="http://schemas.microsoft.com/office/drawing/2016/5/12/chartex" xmlns:cx7="http://schemas.microsoft.com/office/drawing/2016/5/13/chartex" xmlns:cx8="http://schemas.microsoft.com/office/drawing/2016/5/14/chartex" xmlns:mc="http://schemas.openxmlformats.org/markup-compatibility/2006" xmlns:aink="http://schemas.microsoft.com/office/drawing/2016/ink" xmlns:am3d="http://schemas.microsoft.com/office/drawing/2017/model3d" xmlns:o="urn:schemas-microsoft-com:office:office" xmlns:r="http://schemas.openxmlformats.org/officeDocument/2006/relationships" xmlns:m="http://schemas.openxmlformats.org/officeDocument/2006/math" xmlns:v="urn:schemas-microsoft-com:vml" xmlns:wp14="http://schemas.microsoft.com/office/word/2010/wordprocessingDrawing" xmlns:wp="http://schemas.openxmlformats.org/drawingml/2006/wordprocessingDrawing" xmlns:w10="urn:schemas-microsoft-com:office:word" xmlns:w="http://schemas.openxmlformats.org/wordprocessingml/2006/main" xmlns:w14="http://schemas.microsoft.com/office/word/2010/wordml" xmlns:w15="http://schemas.microsoft.com/office/word/2012/wordml" xmlns:w16cid="http://schemas.microsoft.com/office/word/2016/wordml/cid" xmlns:w16se="http://schemas.microsoft.com/office/word/2015/wordml/symex" xmlns:wpg="http://schemas.microsoft.com/office/word/2010/wordprocessingGroup" xmlns:wpi="http://schemas.microsoft.com/office/word/2010/wordprocessingInk" xmlns:wne="http://schemas.microsoft.com/office/word/2006/wordml" xmlns:wps="http://schemas.microsoft.com/office/word/2010/wordprocessingShape" mc:Ignorable="w14 w15 w16se w16cid wp14">
   <w:abstractNum w:abstractNumId="0" w15:restartNumberingAfterBreak="0">
-    <w:nsid w:val="177B71FE"/>
+    <w:nsid w:val="76FF732D"/>
     <w:multiLevelType w:val="hybridMultilevel"/>
-    <w:tmpl w:val="C3C05670"/>
+    <w:tmpl w:val="95708488"/>
     <w:lvl w:ilvl="0" w:tplc="08090001">
       <w:start w:val="1"/>
       <w:numFmt w:val="bullet"/>
@@ -302,123 +213,7 @@
       </w:rPr>
     </w:lvl>
   </w:abstractNum>
-  <w:abstractNum w:abstractNumId="1" w15:restartNumberingAfterBreak="0">
-    <w:nsid w:val="76FF732D"/>
-    <w:multiLevelType w:val="hybridMultilevel"/>
-    <w:tmpl w:val="95708488"/>
-    <w:lvl w:ilvl="0" w:tplc="08090001">
-      <w:start w:val="1"/>
-      <w:numFmt w:val="bullet"/>
-      <w:lvlText w:val=""/>
-      <w:lvlJc w:val="left"/>
-      <w:pPr>
-        <w:ind w:left="720" w:hanging="360"/>
-      </w:pPr>
-      <w:rPr>
-        <w:rFonts w:ascii="Symbol" w:hAnsi="Symbol" w:hint="default"/>
-      </w:rPr>
-    </w:lvl>
-    <w:lvl w:ilvl="1" w:tplc="08090003" w:tentative="1">
-      <w:start w:val="1"/>
-      <w:numFmt w:val="bullet"/>
-      <w:lvlText w:val="o"/>
-      <w:lvlJc w:val="left"/>
-      <w:pPr>
-        <w:ind w:left="1440" w:hanging="360"/>
-      </w:pPr>
-      <w:rPr>
-        <w:rFonts w:ascii="Courier New" w:hAnsi="Courier New" w:cs="Courier New" w:hint="default"/>
-      </w:rPr>
-    </w:lvl>
-    <w:lvl w:ilvl="2" w:tplc="08090005" w:tentative="1">
-      <w:start w:val="1"/>
-      <w:numFmt w:val="bullet"/>
-      <w:lvlText w:val=""/>
-      <w:lvlJc w:val="left"/>
-      <w:pPr>
-        <w:ind w:left="2160" w:hanging="360"/>
-      </w:pPr>
-      <w:rPr>
-        <w:rFonts w:ascii="Wingdings" w:hAnsi="Wingdings" w:hint="default"/>
-      </w:rPr>
-    </w:lvl>
-    <w:lvl w:ilvl="3" w:tplc="08090001" w:tentative="1">
-      <w:start w:val="1"/>
-      <w:numFmt w:val="bullet"/>
-      <w:lvlText w:val=""/>
-      <w:lvlJc w:val="left"/>
-      <w:pPr>
-        <w:ind w:left="2880" w:hanging="360"/>
-      </w:pPr>
-      <w:rPr>
-        <w:rFonts w:ascii="Symbol" w:hAnsi="Symbol" w:hint="default"/>
-      </w:rPr>
-    </w:lvl>
-    <w:lvl w:ilvl="4" w:tplc="08090003" w:tentative="1">
-      <w:start w:val="1"/>
-      <w:numFmt w:val="bullet"/>
-      <w:lvlText w:val="o"/>
-      <w:lvlJc w:val="left"/>
-      <w:pPr>
-        <w:ind w:left="3600" w:hanging="360"/>
-      </w:pPr>
-      <w:rPr>
-        <w:rFonts w:ascii="Courier New" w:hAnsi="Courier New" w:cs="Courier New" w:hint="default"/>
-      </w:rPr>
-    </w:lvl>
-    <w:lvl w:ilvl="5" w:tplc="08090005" w:tentative="1">
-      <w:start w:val="1"/>
-      <w:numFmt w:val="bullet"/>
-      <w:lvlText w:val=""/>
-      <w:lvlJc w:val="left"/>
-      <w:pPr>
-        <w:ind w:left="4320" w:hanging="360"/>
-      </w:pPr>
-      <w:rPr>
-        <w:rFonts w:ascii="Wingdings" w:hAnsi="Wingdings" w:hint="default"/>
-      </w:rPr>
-    </w:lvl>
-    <w:lvl w:ilvl="6" w:tplc="08090001" w:tentative="1">
-      <w:start w:val="1"/>
-      <w:numFmt w:val="bullet"/>
-      <w:lvlText w:val=""/>
-      <w:lvlJc w:val="left"/>
-      <w:pPr>
-        <w:ind w:left="5040" w:hanging="360"/>
-      </w:pPr>
-      <w:rPr>
-        <w:rFonts w:ascii="Symbol" w:hAnsi="Symbol" w:hint="default"/>
-      </w:rPr>
-    </w:lvl>
-    <w:lvl w:ilvl="7" w:tplc="08090003" w:tentative="1">
-      <w:start w:val="1"/>
-      <w:numFmt w:val="bullet"/>
-      <w:lvlText w:val="o"/>
-      <w:lvlJc w:val="left"/>
-      <w:pPr>
-        <w:ind w:left="5760" w:hanging="360"/>
-      </w:pPr>
-      <w:rPr>
-        <w:rFonts w:ascii="Courier New" w:hAnsi="Courier New" w:cs="Courier New" w:hint="default"/>
-      </w:rPr>
-    </w:lvl>
-    <w:lvl w:ilvl="8" w:tplc="08090005" w:tentative="1">
-      <w:start w:val="1"/>
-      <w:numFmt w:val="bullet"/>
-      <w:lvlText w:val=""/>
-      <w:lvlJc w:val="left"/>
-      <w:pPr>
-        <w:ind w:left="6480" w:hanging="360"/>
-      </w:pPr>
-      <w:rPr>
-        <w:rFonts w:ascii="Wingdings" w:hAnsi="Wingdings" w:hint="default"/>
-      </w:rPr>
-    </w:lvl>
-  </w:abstractNum>
   <w:num w:numId="1">
-    <w:abstractNumId w:val="1"/>
-  </w:num>
-  <w:num w:numId="2">
     <w:abstractNumId w:val="0"/>
   </w:num>
 </w:numbering>

</xml_diff>